<commit_message>
Renew the Git note and the first file
</commit_message>
<xml_diff>
--- a/Git.docx
+++ b/Git.docx
@@ -3,6 +3,8 @@
 <w:document xmlns:wpc="http://schemas.microsoft.com/office/word/2010/wordprocessingCanvas" xmlns:mo="http://schemas.microsoft.com/office/mac/office/2008/main" xmlns:mc="http://schemas.openxmlformats.org/markup-compatibility/2006" xmlns:mv="urn:schemas-microsoft-com:mac:vml" xmlns:o="urn:schemas-microsoft-com:office:office" xmlns:r="http://schemas.openxmlformats.org/officeDocument/2006/relationships" xmlns:m="http://schemas.openxmlformats.org/officeDocument/2006/math" xmlns:v="urn:schemas-microsoft-com:vml" xmlns:wp14="http://schemas.microsoft.com/office/word/2010/wordprocessingDrawing" xmlns:wp="http://schemas.openxmlformats.org/drawingml/2006/wordprocessingDrawing" xmlns:w10="urn:schemas-microsoft-com:office:word" xmlns:w="http://schemas.openxmlformats.org/wordprocessingml/2006/main" xmlns:w14="http://schemas.microsoft.com/office/word/2010/wordml" xmlns:wpg="http://schemas.microsoft.com/office/word/2010/wordprocessingGroup" xmlns:wpi="http://schemas.microsoft.com/office/word/2010/wordprocessingInk" xmlns:wne="http://schemas.microsoft.com/office/word/2006/wordml" xmlns:wps="http://schemas.microsoft.com/office/word/2010/wordprocessingShape" mc:Ignorable="w14 wp14">
   <w:body>
     <w:p>
+      <w:bookmarkStart w:id="0" w:name="_GoBack"/>
+      <w:bookmarkEnd w:id="0"/>
       <w:r>
         <w:rPr>
           <w:rFonts w:hint="eastAsia"/>
@@ -220,7 +222,7 @@
       </w:r>
     </w:p>
     <w:p>
-      <w:hyperlink r:id="rId6" w:history="1">
+      <w:hyperlink r:id="rId7" w:history="1">
         <w:r>
           <w:rPr>
             <w:rStyle w:val="a3"/>
@@ -564,7 +566,7 @@
         </w:rPr>
         <w:t xml:space="preserve">Curl –OL </w:t>
       </w:r>
-      <w:hyperlink r:id="rId7" w:history="1">
+      <w:hyperlink r:id="rId8" w:history="1">
         <w:r>
           <w:rPr>
             <w:rStyle w:val="a3"/>
@@ -1305,7 +1307,7 @@
                     <pic:cNvPicPr/>
                   </pic:nvPicPr>
                   <pic:blipFill>
-                    <a:blip r:embed="rId8"/>
+                    <a:blip r:embed="rId9"/>
                     <a:stretch>
                       <a:fillRect/>
                     </a:stretch>
@@ -1396,19 +1398,19 @@
         <w:adjustRightInd w:val="0"/>
         <w:jc w:val="left"/>
         <w:rPr>
-          <w:rFonts w:ascii="Lucida Console" w:hAnsi="Lucida Console" w:cs="Lucida Console" w:hint="eastAsia"/>
-          <w:kern w:val="0"/>
-        </w:rPr>
-      </w:pPr>
-    </w:p>
-    <w:p>
-      <w:pPr>
-        <w:autoSpaceDE w:val="0"/>
-        <w:autoSpaceDN w:val="0"/>
-        <w:adjustRightInd w:val="0"/>
-        <w:jc w:val="left"/>
-        <w:rPr>
-          <w:rFonts w:ascii="Lucida Console" w:hAnsi="Lucida Console" w:cs="Lucida Console" w:hint="eastAsia"/>
+          <w:rFonts w:ascii="Lucida Console" w:hAnsi="Lucida Console" w:cs="Lucida Console"/>
+          <w:kern w:val="0"/>
+        </w:rPr>
+      </w:pPr>
+    </w:p>
+    <w:p>
+      <w:pPr>
+        <w:autoSpaceDE w:val="0"/>
+        <w:autoSpaceDN w:val="0"/>
+        <w:adjustRightInd w:val="0"/>
+        <w:jc w:val="left"/>
+        <w:rPr>
+          <w:rFonts w:ascii="Lucida Console" w:hAnsi="Lucida Console" w:cs="Lucida Console"/>
           <w:kern w:val="0"/>
         </w:rPr>
       </w:pPr>
@@ -1427,7 +1429,7 @@
         <w:adjustRightInd w:val="0"/>
         <w:jc w:val="left"/>
         <w:rPr>
-          <w:rFonts w:ascii="Lucida Console" w:hAnsi="Lucida Console" w:cs="Lucida Console" w:hint="eastAsia"/>
+          <w:rFonts w:ascii="Lucida Console" w:hAnsi="Lucida Console" w:cs="Lucida Console"/>
           <w:kern w:val="0"/>
         </w:rPr>
       </w:pPr>
@@ -1453,7 +1455,7 @@
         <w:adjustRightInd w:val="0"/>
         <w:jc w:val="left"/>
         <w:rPr>
-          <w:rFonts w:ascii="Lucida Console" w:hAnsi="Lucida Console" w:cs="Lucida Console" w:hint="eastAsia"/>
+          <w:rFonts w:ascii="Lucida Console" w:hAnsi="Lucida Console" w:cs="Lucida Console"/>
           <w:kern w:val="0"/>
         </w:rPr>
       </w:pPr>
@@ -1472,7 +1474,7 @@
         <w:adjustRightInd w:val="0"/>
         <w:jc w:val="left"/>
         <w:rPr>
-          <w:rFonts w:ascii="Lucida Console" w:hAnsi="Lucida Console" w:cs="Lucida Console" w:hint="eastAsia"/>
+          <w:rFonts w:ascii="Lucida Console" w:hAnsi="Lucida Console" w:cs="Lucida Console"/>
           <w:kern w:val="0"/>
         </w:rPr>
       </w:pPr>
@@ -1498,7 +1500,7 @@
         <w:adjustRightInd w:val="0"/>
         <w:jc w:val="left"/>
         <w:rPr>
-          <w:rFonts w:ascii="Lucida Console" w:hAnsi="Lucida Console" w:cs="Lucida Console" w:hint="eastAsia"/>
+          <w:rFonts w:ascii="Lucida Console" w:hAnsi="Lucida Console" w:cs="Lucida Console"/>
           <w:kern w:val="0"/>
         </w:rPr>
       </w:pPr>
@@ -1524,19 +1526,19 @@
         <w:adjustRightInd w:val="0"/>
         <w:jc w:val="left"/>
         <w:rPr>
-          <w:rFonts w:ascii="Lucida Console" w:hAnsi="Lucida Console" w:cs="Lucida Console" w:hint="eastAsia"/>
-          <w:kern w:val="0"/>
-        </w:rPr>
-      </w:pPr>
-    </w:p>
-    <w:p>
-      <w:pPr>
-        <w:autoSpaceDE w:val="0"/>
-        <w:autoSpaceDN w:val="0"/>
-        <w:adjustRightInd w:val="0"/>
-        <w:jc w:val="left"/>
-        <w:rPr>
-          <w:rFonts w:ascii="Lucida Console" w:hAnsi="Lucida Console" w:cs="Lucida Console" w:hint="eastAsia"/>
+          <w:rFonts w:ascii="Lucida Console" w:hAnsi="Lucida Console" w:cs="Lucida Console"/>
+          <w:kern w:val="0"/>
+        </w:rPr>
+      </w:pPr>
+    </w:p>
+    <w:p>
+      <w:pPr>
+        <w:autoSpaceDE w:val="0"/>
+        <w:autoSpaceDN w:val="0"/>
+        <w:adjustRightInd w:val="0"/>
+        <w:jc w:val="left"/>
+        <w:rPr>
+          <w:rFonts w:ascii="Lucida Console" w:hAnsi="Lucida Console" w:cs="Lucida Console"/>
           <w:kern w:val="0"/>
         </w:rPr>
       </w:pPr>
@@ -1555,7 +1557,7 @@
         <w:adjustRightInd w:val="0"/>
         <w:jc w:val="left"/>
         <w:rPr>
-          <w:rFonts w:ascii="Lucida Console" w:hAnsi="Lucida Console" w:cs="Lucida Console" w:hint="eastAsia"/>
+          <w:rFonts w:ascii="Lucida Console" w:hAnsi="Lucida Console" w:cs="Lucida Console"/>
           <w:kern w:val="0"/>
         </w:rPr>
       </w:pPr>
@@ -1588,7 +1590,7 @@
         <w:adjustRightInd w:val="0"/>
         <w:jc w:val="left"/>
         <w:rPr>
-          <w:rFonts w:ascii="Lucida Console" w:hAnsi="Lucida Console" w:cs="Lucida Console" w:hint="eastAsia"/>
+          <w:rFonts w:ascii="Lucida Console" w:hAnsi="Lucida Console" w:cs="Lucida Console"/>
           <w:kern w:val="0"/>
         </w:rPr>
       </w:pPr>
@@ -1607,7 +1609,7 @@
         <w:adjustRightInd w:val="0"/>
         <w:jc w:val="left"/>
         <w:rPr>
-          <w:rFonts w:ascii="Lucida Console" w:hAnsi="Lucida Console" w:cs="Lucida Console" w:hint="eastAsia"/>
+          <w:rFonts w:ascii="Lucida Console" w:hAnsi="Lucida Console" w:cs="Lucida Console"/>
           <w:kern w:val="0"/>
         </w:rPr>
       </w:pPr>
@@ -1626,7 +1628,7 @@
         <w:adjustRightInd w:val="0"/>
         <w:jc w:val="left"/>
         <w:rPr>
-          <w:rFonts w:ascii="Lucida Console" w:hAnsi="Lucida Console" w:cs="Lucida Console" w:hint="eastAsia"/>
+          <w:rFonts w:ascii="Lucida Console" w:hAnsi="Lucida Console" w:cs="Lucida Console"/>
           <w:kern w:val="0"/>
         </w:rPr>
       </w:pPr>
@@ -1652,19 +1654,19 @@
         <w:adjustRightInd w:val="0"/>
         <w:jc w:val="left"/>
         <w:rPr>
-          <w:rFonts w:ascii="Lucida Console" w:hAnsi="Lucida Console" w:cs="Lucida Console" w:hint="eastAsia"/>
-          <w:kern w:val="0"/>
-        </w:rPr>
-      </w:pPr>
-    </w:p>
-    <w:p>
-      <w:pPr>
-        <w:autoSpaceDE w:val="0"/>
-        <w:autoSpaceDN w:val="0"/>
-        <w:adjustRightInd w:val="0"/>
-        <w:jc w:val="left"/>
-        <w:rPr>
-          <w:rFonts w:ascii="Lucida Console" w:hAnsi="Lucida Console" w:cs="Lucida Console" w:hint="eastAsia"/>
+          <w:rFonts w:ascii="Lucida Console" w:hAnsi="Lucida Console" w:cs="Lucida Console"/>
+          <w:kern w:val="0"/>
+        </w:rPr>
+      </w:pPr>
+    </w:p>
+    <w:p>
+      <w:pPr>
+        <w:autoSpaceDE w:val="0"/>
+        <w:autoSpaceDN w:val="0"/>
+        <w:adjustRightInd w:val="0"/>
+        <w:jc w:val="left"/>
+        <w:rPr>
+          <w:rFonts w:ascii="Lucida Console" w:hAnsi="Lucida Console" w:cs="Lucida Console"/>
           <w:kern w:val="0"/>
         </w:rPr>
       </w:pPr>
@@ -1683,7 +1685,7 @@
         <w:adjustRightInd w:val="0"/>
         <w:jc w:val="left"/>
         <w:rPr>
-          <w:rFonts w:ascii="Lucida Console" w:hAnsi="Lucida Console" w:cs="Lucida Console" w:hint="eastAsia"/>
+          <w:rFonts w:ascii="Lucida Console" w:hAnsi="Lucida Console" w:cs="Lucida Console"/>
           <w:kern w:val="0"/>
         </w:rPr>
       </w:pPr>
@@ -1716,7 +1718,7 @@
         <w:adjustRightInd w:val="0"/>
         <w:jc w:val="left"/>
         <w:rPr>
-          <w:rFonts w:ascii="Lucida Console" w:hAnsi="Lucida Console" w:cs="Lucida Console" w:hint="eastAsia"/>
+          <w:rFonts w:ascii="Lucida Console" w:hAnsi="Lucida Console" w:cs="Lucida Console"/>
           <w:kern w:val="0"/>
         </w:rPr>
       </w:pPr>
@@ -1756,7 +1758,7 @@
         <w:adjustRightInd w:val="0"/>
         <w:jc w:val="left"/>
         <w:rPr>
-          <w:rFonts w:ascii="Lucida Console" w:hAnsi="Lucida Console" w:cs="Lucida Console" w:hint="eastAsia"/>
+          <w:rFonts w:ascii="Lucida Console" w:hAnsi="Lucida Console" w:cs="Lucida Console"/>
           <w:kern w:val="0"/>
         </w:rPr>
       </w:pPr>
@@ -1803,19 +1805,19 @@
         <w:adjustRightInd w:val="0"/>
         <w:jc w:val="left"/>
         <w:rPr>
-          <w:rFonts w:ascii="Lucida Console" w:hAnsi="Lucida Console" w:cs="Lucida Console" w:hint="eastAsia"/>
-          <w:kern w:val="0"/>
-        </w:rPr>
-      </w:pPr>
-    </w:p>
-    <w:p>
-      <w:pPr>
-        <w:autoSpaceDE w:val="0"/>
-        <w:autoSpaceDN w:val="0"/>
-        <w:adjustRightInd w:val="0"/>
-        <w:jc w:val="left"/>
-        <w:rPr>
-          <w:rFonts w:ascii="Lucida Console" w:hAnsi="Lucida Console" w:cs="Lucida Console" w:hint="eastAsia"/>
+          <w:rFonts w:ascii="Lucida Console" w:hAnsi="Lucida Console" w:cs="Lucida Console"/>
+          <w:kern w:val="0"/>
+        </w:rPr>
+      </w:pPr>
+    </w:p>
+    <w:p>
+      <w:pPr>
+        <w:autoSpaceDE w:val="0"/>
+        <w:autoSpaceDN w:val="0"/>
+        <w:adjustRightInd w:val="0"/>
+        <w:jc w:val="left"/>
+        <w:rPr>
+          <w:rFonts w:ascii="Lucida Console" w:hAnsi="Lucida Console" w:cs="Lucida Console"/>
           <w:kern w:val="0"/>
         </w:rPr>
       </w:pPr>
@@ -1888,7 +1890,7 @@
           <w:color w:val="FF0000"/>
           <w:kern w:val="0"/>
         </w:rPr>
-        <w:t>HEAD always points to the newest commit/check-out of the branch</w:t>
+        <w:t>HEAD always points to the newest commit</w:t>
       </w:r>
       <w:r>
         <w:rPr>
@@ -1896,6 +1898,22 @@
           <w:color w:val="FF0000"/>
           <w:kern w:val="0"/>
         </w:rPr>
+        <w:t xml:space="preserve"> or the check-out </w:t>
+      </w:r>
+      <w:r>
+        <w:rPr>
+          <w:rFonts w:ascii="Lucida Console" w:hAnsi="Lucida Console" w:cs="Lucida Console" w:hint="eastAsia"/>
+          <w:color w:val="FF0000"/>
+          <w:kern w:val="0"/>
+        </w:rPr>
+        <w:t>branch</w:t>
+      </w:r>
+      <w:r>
+        <w:rPr>
+          <w:rFonts w:ascii="Lucida Console" w:hAnsi="Lucida Console" w:cs="Lucida Console" w:hint="eastAsia"/>
+          <w:color w:val="FF0000"/>
+          <w:kern w:val="0"/>
+        </w:rPr>
         <w:t>.</w:t>
       </w:r>
     </w:p>
@@ -1906,31 +1924,31 @@
         <w:adjustRightInd w:val="0"/>
         <w:jc w:val="left"/>
         <w:rPr>
-          <w:rFonts w:ascii="Lucida Console" w:hAnsi="Lucida Console" w:cs="Lucida Console" w:hint="eastAsia"/>
-          <w:kern w:val="0"/>
-        </w:rPr>
-      </w:pPr>
-    </w:p>
-    <w:p>
-      <w:pPr>
-        <w:autoSpaceDE w:val="0"/>
-        <w:autoSpaceDN w:val="0"/>
-        <w:adjustRightInd w:val="0"/>
-        <w:jc w:val="left"/>
-        <w:rPr>
-          <w:rFonts w:ascii="Lucida Console" w:hAnsi="Lucida Console" w:cs="Lucida Console" w:hint="eastAsia"/>
-          <w:kern w:val="0"/>
-        </w:rPr>
-      </w:pPr>
-    </w:p>
-    <w:p>
-      <w:pPr>
-        <w:autoSpaceDE w:val="0"/>
-        <w:autoSpaceDN w:val="0"/>
-        <w:adjustRightInd w:val="0"/>
-        <w:jc w:val="left"/>
-        <w:rPr>
-          <w:rFonts w:ascii="Lucida Console" w:hAnsi="Lucida Console" w:cs="Lucida Console" w:hint="eastAsia"/>
+          <w:rFonts w:ascii="Lucida Console" w:hAnsi="Lucida Console" w:cs="Lucida Console"/>
+          <w:kern w:val="0"/>
+        </w:rPr>
+      </w:pPr>
+    </w:p>
+    <w:p>
+      <w:pPr>
+        <w:autoSpaceDE w:val="0"/>
+        <w:autoSpaceDN w:val="0"/>
+        <w:adjustRightInd w:val="0"/>
+        <w:jc w:val="left"/>
+        <w:rPr>
+          <w:rFonts w:ascii="Lucida Console" w:hAnsi="Lucida Console" w:cs="Lucida Console"/>
+          <w:kern w:val="0"/>
+        </w:rPr>
+      </w:pPr>
+    </w:p>
+    <w:p>
+      <w:pPr>
+        <w:autoSpaceDE w:val="0"/>
+        <w:autoSpaceDN w:val="0"/>
+        <w:adjustRightInd w:val="0"/>
+        <w:jc w:val="left"/>
+        <w:rPr>
+          <w:rFonts w:ascii="Lucida Console" w:hAnsi="Lucida Console" w:cs="Lucida Console"/>
           <w:kern w:val="0"/>
         </w:rPr>
       </w:pPr>
@@ -1957,19 +1975,19 @@
         <w:adjustRightInd w:val="0"/>
         <w:jc w:val="left"/>
         <w:rPr>
-          <w:rFonts w:ascii="Lucida Console" w:hAnsi="Lucida Console" w:cs="Lucida Console" w:hint="eastAsia"/>
-          <w:kern w:val="0"/>
-        </w:rPr>
-      </w:pPr>
-    </w:p>
-    <w:p>
-      <w:pPr>
-        <w:autoSpaceDE w:val="0"/>
-        <w:autoSpaceDN w:val="0"/>
-        <w:adjustRightInd w:val="0"/>
-        <w:jc w:val="left"/>
-        <w:rPr>
-          <w:rFonts w:ascii="Lucida Console" w:hAnsi="Lucida Console" w:cs="Lucida Console" w:hint="eastAsia"/>
+          <w:rFonts w:ascii="Lucida Console" w:hAnsi="Lucida Console" w:cs="Lucida Console"/>
+          <w:kern w:val="0"/>
+        </w:rPr>
+      </w:pPr>
+    </w:p>
+    <w:p>
+      <w:pPr>
+        <w:autoSpaceDE w:val="0"/>
+        <w:autoSpaceDN w:val="0"/>
+        <w:adjustRightInd w:val="0"/>
+        <w:jc w:val="left"/>
+        <w:rPr>
+          <w:rFonts w:ascii="Lucida Console" w:hAnsi="Lucida Console" w:cs="Lucida Console"/>
           <w:kern w:val="0"/>
         </w:rPr>
       </w:pPr>
@@ -2008,8 +2026,84 @@
         </w:rPr>
         <w:t xml:space="preserve"> to check status.</w:t>
       </w:r>
-      <w:bookmarkStart w:id="0" w:name="_GoBack"/>
-      <w:bookmarkEnd w:id="0"/>
+      <w:r>
+        <w:rPr>
+          <w:rFonts w:ascii="Lucida Console" w:hAnsi="Lucida Console" w:cs="Lucida Console" w:hint="eastAsia"/>
+          <w:kern w:val="0"/>
+        </w:rPr>
+        <w:t xml:space="preserve"> Untracked files</w:t>
+      </w:r>
+      <w:r>
+        <w:rPr>
+          <w:rFonts w:ascii="Lucida Console" w:hAnsi="Lucida Console" w:cs="Lucida Console" w:hint="eastAsia"/>
+          <w:kern w:val="0"/>
+        </w:rPr>
+        <w:t>(cannot tell changes)</w:t>
+      </w:r>
+      <w:r>
+        <w:rPr>
+          <w:rFonts w:ascii="Lucida Console" w:hAnsi="Lucida Console" w:cs="Lucida Console" w:hint="eastAsia"/>
+          <w:kern w:val="0"/>
+        </w:rPr>
+        <w:t>.</w:t>
+      </w:r>
+    </w:p>
+    <w:p>
+      <w:pPr>
+        <w:autoSpaceDE w:val="0"/>
+        <w:autoSpaceDN w:val="0"/>
+        <w:adjustRightInd w:val="0"/>
+        <w:jc w:val="left"/>
+        <w:rPr>
+          <w:rFonts w:ascii="Lucida Console" w:hAnsi="Lucida Console" w:cs="Lucida Console"/>
+          <w:kern w:val="0"/>
+        </w:rPr>
+      </w:pPr>
+    </w:p>
+    <w:p>
+      <w:pPr>
+        <w:autoSpaceDE w:val="0"/>
+        <w:autoSpaceDN w:val="0"/>
+        <w:adjustRightInd w:val="0"/>
+        <w:jc w:val="left"/>
+        <w:rPr>
+          <w:rFonts w:ascii="Lucida Console" w:hAnsi="Lucida Console" w:cs="Lucida Console"/>
+          <w:kern w:val="0"/>
+        </w:rPr>
+      </w:pPr>
+      <w:r>
+        <w:rPr>
+          <w:rFonts w:ascii="Lucida Console" w:hAnsi="Lucida Console" w:cs="Lucida Console" w:hint="eastAsia"/>
+          <w:kern w:val="0"/>
+        </w:rPr>
+        <w:t>ADD:  //Add to staging index.</w:t>
+      </w:r>
+    </w:p>
+    <w:p>
+      <w:pPr>
+        <w:autoSpaceDE w:val="0"/>
+        <w:autoSpaceDN w:val="0"/>
+        <w:adjustRightInd w:val="0"/>
+        <w:jc w:val="left"/>
+        <w:rPr>
+          <w:rFonts w:ascii="Lucida Console" w:hAnsi="Lucida Console" w:cs="Lucida Console"/>
+          <w:kern w:val="0"/>
+        </w:rPr>
+      </w:pPr>
+      <w:r>
+        <w:rPr>
+          <w:rFonts w:ascii="Lucida Console" w:hAnsi="Lucida Console" w:cs="Lucida Console"/>
+          <w:kern w:val="0"/>
+        </w:rPr>
+        <w:t>“</w:t>
+      </w:r>
+      <w:r>
+        <w:rPr>
+          <w:rFonts w:ascii="Lucida Console" w:hAnsi="Lucida Console" w:cs="Lucida Console" w:hint="eastAsia"/>
+          <w:kern w:val="0"/>
+        </w:rPr>
+        <w:t>Git add</w:t>
+      </w:r>
       <w:r>
         <w:rPr>
           <w:rFonts w:ascii="Lucida Console" w:hAnsi="Lucida Console" w:cs="Lucida Console" w:hint="eastAsia"/>
@@ -2017,111 +2111,1095 @@
         </w:rPr>
         <w:t xml:space="preserve"> </w:t>
       </w:r>
-    </w:p>
-    <w:p>
-      <w:pPr>
-        <w:autoSpaceDE w:val="0"/>
-        <w:autoSpaceDN w:val="0"/>
-        <w:adjustRightInd w:val="0"/>
-        <w:jc w:val="left"/>
-        <w:rPr>
-          <w:rFonts w:ascii="Lucida Console" w:hAnsi="Lucida Console" w:cs="Lucida Console" w:hint="eastAsia"/>
-          <w:kern w:val="0"/>
-        </w:rPr>
-      </w:pPr>
-    </w:p>
-    <w:p>
-      <w:pPr>
-        <w:autoSpaceDE w:val="0"/>
-        <w:autoSpaceDN w:val="0"/>
-        <w:adjustRightInd w:val="0"/>
-        <w:jc w:val="left"/>
-        <w:rPr>
-          <w:rFonts w:ascii="Lucida Console" w:hAnsi="Lucida Console" w:cs="Lucida Console" w:hint="eastAsia"/>
-          <w:kern w:val="0"/>
-        </w:rPr>
-      </w:pPr>
-    </w:p>
-    <w:p>
-      <w:pPr>
-        <w:autoSpaceDE w:val="0"/>
-        <w:autoSpaceDN w:val="0"/>
-        <w:adjustRightInd w:val="0"/>
-        <w:jc w:val="left"/>
-        <w:rPr>
-          <w:rFonts w:ascii="Lucida Console" w:hAnsi="Lucida Console" w:cs="Lucida Console" w:hint="eastAsia"/>
-          <w:kern w:val="0"/>
-        </w:rPr>
-      </w:pPr>
-    </w:p>
-    <w:p>
-      <w:pPr>
-        <w:autoSpaceDE w:val="0"/>
-        <w:autoSpaceDN w:val="0"/>
-        <w:adjustRightInd w:val="0"/>
-        <w:jc w:val="left"/>
-        <w:rPr>
-          <w:rFonts w:ascii="Lucida Console" w:hAnsi="Lucida Console" w:cs="Lucida Console" w:hint="eastAsia"/>
-          <w:kern w:val="0"/>
-        </w:rPr>
-      </w:pPr>
-    </w:p>
-    <w:p>
-      <w:pPr>
-        <w:autoSpaceDE w:val="0"/>
-        <w:autoSpaceDN w:val="0"/>
-        <w:adjustRightInd w:val="0"/>
-        <w:jc w:val="left"/>
-        <w:rPr>
-          <w:rFonts w:ascii="Lucida Console" w:hAnsi="Lucida Console" w:cs="Lucida Console" w:hint="eastAsia"/>
-          <w:kern w:val="0"/>
-        </w:rPr>
-      </w:pPr>
-    </w:p>
-    <w:p>
-      <w:pPr>
-        <w:autoSpaceDE w:val="0"/>
-        <w:autoSpaceDN w:val="0"/>
-        <w:adjustRightInd w:val="0"/>
-        <w:jc w:val="left"/>
-        <w:rPr>
-          <w:rFonts w:ascii="Lucida Console" w:hAnsi="Lucida Console" w:cs="Lucida Console" w:hint="eastAsia"/>
-          <w:kern w:val="0"/>
-        </w:rPr>
-      </w:pPr>
-    </w:p>
-    <w:p>
-      <w:pPr>
-        <w:autoSpaceDE w:val="0"/>
-        <w:autoSpaceDN w:val="0"/>
-        <w:adjustRightInd w:val="0"/>
-        <w:jc w:val="left"/>
-        <w:rPr>
-          <w:rFonts w:ascii="Lucida Console" w:hAnsi="Lucida Console" w:cs="Lucida Console" w:hint="eastAsia"/>
-          <w:kern w:val="0"/>
-        </w:rPr>
-      </w:pPr>
-    </w:p>
-    <w:p>
-      <w:pPr>
-        <w:autoSpaceDE w:val="0"/>
-        <w:autoSpaceDN w:val="0"/>
-        <w:adjustRightInd w:val="0"/>
-        <w:jc w:val="left"/>
-        <w:rPr>
-          <w:rFonts w:ascii="Lucida Console" w:hAnsi="Lucida Console" w:cs="Lucida Console" w:hint="eastAsia"/>
-          <w:kern w:val="0"/>
-        </w:rPr>
-      </w:pPr>
-    </w:p>
-    <w:p>
-      <w:pPr>
-        <w:autoSpaceDE w:val="0"/>
-        <w:autoSpaceDN w:val="0"/>
-        <w:adjustRightInd w:val="0"/>
-        <w:jc w:val="left"/>
-        <w:rPr>
-          <w:rFonts w:ascii="Lucida Console" w:hAnsi="Lucida Console" w:cs="Lucida Console" w:hint="eastAsia"/>
+      <w:r>
+        <w:rPr>
+          <w:rFonts w:ascii="Lucida Console" w:hAnsi="Lucida Console" w:cs="Lucida Console" w:hint="eastAsia"/>
+          <w:kern w:val="0"/>
+        </w:rPr>
+        <w:t>.</w:t>
+      </w:r>
+      <w:r>
+        <w:rPr>
+          <w:rFonts w:ascii="Lucida Console" w:hAnsi="Lucida Console" w:cs="Lucida Console"/>
+          <w:kern w:val="0"/>
+        </w:rPr>
+        <w:t>”</w:t>
+      </w:r>
+      <w:r>
+        <w:rPr>
+          <w:rFonts w:ascii="Lucida Console" w:hAnsi="Lucida Console" w:cs="Lucida Console" w:hint="eastAsia"/>
+          <w:kern w:val="0"/>
+        </w:rPr>
+        <w:t xml:space="preserve"> </w:t>
+      </w:r>
+      <w:r>
+        <w:rPr>
+          <w:rFonts w:ascii="Lucida Console" w:hAnsi="Lucida Console" w:cs="Lucida Console"/>
+          <w:kern w:val="0"/>
+        </w:rPr>
+        <w:t>“</w:t>
+      </w:r>
+      <w:r>
+        <w:rPr>
+          <w:rFonts w:ascii="Lucida Console" w:hAnsi="Lucida Console" w:cs="Lucida Console" w:hint="eastAsia"/>
+          <w:kern w:val="0"/>
+        </w:rPr>
+        <w:t>Git add second_file.txt</w:t>
+      </w:r>
+      <w:r>
+        <w:rPr>
+          <w:rFonts w:ascii="Lucida Console" w:hAnsi="Lucida Console" w:cs="Lucida Console"/>
+          <w:kern w:val="0"/>
+        </w:rPr>
+        <w:t>”</w:t>
+      </w:r>
+    </w:p>
+    <w:p>
+      <w:pPr>
+        <w:autoSpaceDE w:val="0"/>
+        <w:autoSpaceDN w:val="0"/>
+        <w:adjustRightInd w:val="0"/>
+        <w:jc w:val="left"/>
+        <w:rPr>
+          <w:rFonts w:ascii="Lucida Console" w:hAnsi="Lucida Console" w:cs="Lucida Console"/>
+          <w:kern w:val="0"/>
+        </w:rPr>
+      </w:pPr>
+      <w:r>
+        <w:rPr>
+          <w:rFonts w:ascii="Lucida Console" w:hAnsi="Lucida Console" w:cs="Lucida Console" w:hint="eastAsia"/>
+          <w:kern w:val="0"/>
+        </w:rPr>
+        <w:t xml:space="preserve"> </w:t>
+      </w:r>
+    </w:p>
+    <w:p>
+      <w:pPr>
+        <w:autoSpaceDE w:val="0"/>
+        <w:autoSpaceDN w:val="0"/>
+        <w:adjustRightInd w:val="0"/>
+        <w:jc w:val="left"/>
+        <w:rPr>
+          <w:rFonts w:ascii="Lucida Console" w:hAnsi="Lucida Console" w:cs="Lucida Console"/>
+          <w:kern w:val="0"/>
+        </w:rPr>
+      </w:pPr>
+      <w:r>
+        <w:rPr>
+          <w:rFonts w:ascii="Lucida Console" w:hAnsi="Lucida Console" w:cs="Lucida Console" w:hint="eastAsia"/>
+          <w:kern w:val="0"/>
+        </w:rPr>
+        <w:t>Commit</w:t>
+      </w:r>
+      <w:r>
+        <w:rPr>
+          <w:rFonts w:ascii="Lucida Console" w:hAnsi="Lucida Console" w:cs="Lucida Console" w:hint="eastAsia"/>
+          <w:kern w:val="0"/>
+        </w:rPr>
+        <w:t xml:space="preserve"> Changes:</w:t>
+      </w:r>
+      <w:r>
+        <w:rPr>
+          <w:rFonts w:ascii="Lucida Console" w:hAnsi="Lucida Console" w:cs="Lucida Console" w:hint="eastAsia"/>
+          <w:kern w:val="0"/>
+        </w:rPr>
+        <w:t xml:space="preserve"> //after change something</w:t>
+      </w:r>
+    </w:p>
+    <w:p>
+      <w:pPr>
+        <w:autoSpaceDE w:val="0"/>
+        <w:autoSpaceDN w:val="0"/>
+        <w:adjustRightInd w:val="0"/>
+        <w:jc w:val="left"/>
+        <w:rPr>
+          <w:rFonts w:ascii="Lucida Console" w:hAnsi="Lucida Console" w:cs="Lucida Console"/>
+          <w:kern w:val="0"/>
+        </w:rPr>
+      </w:pPr>
+      <w:r>
+        <w:rPr>
+          <w:rFonts w:ascii="Lucida Console" w:hAnsi="Lucida Console" w:cs="Lucida Console"/>
+          <w:kern w:val="0"/>
+        </w:rPr>
+        <w:t>Use add to add to staging index.</w:t>
+      </w:r>
+    </w:p>
+    <w:p>
+      <w:pPr>
+        <w:autoSpaceDE w:val="0"/>
+        <w:autoSpaceDN w:val="0"/>
+        <w:adjustRightInd w:val="0"/>
+        <w:jc w:val="left"/>
+        <w:rPr>
+          <w:rFonts w:ascii="Lucida Console" w:hAnsi="Lucida Console" w:cs="Lucida Console"/>
+          <w:kern w:val="0"/>
+        </w:rPr>
+      </w:pPr>
+      <w:r>
+        <w:rPr>
+          <w:rFonts w:ascii="Lucida Console" w:hAnsi="Lucida Console" w:cs="Lucida Console" w:hint="eastAsia"/>
+          <w:kern w:val="0"/>
+        </w:rPr>
+        <w:t xml:space="preserve">Commit </w:t>
+      </w:r>
+      <w:r>
+        <w:rPr>
+          <w:rFonts w:ascii="Lucida Console" w:hAnsi="Lucida Console" w:cs="Lucida Console"/>
+          <w:kern w:val="0"/>
+        </w:rPr>
+        <w:t>–</w:t>
+      </w:r>
+      <w:r>
+        <w:rPr>
+          <w:rFonts w:ascii="Lucida Console" w:hAnsi="Lucida Console" w:cs="Lucida Console" w:hint="eastAsia"/>
+          <w:kern w:val="0"/>
+        </w:rPr>
+        <w:t xml:space="preserve">m </w:t>
+      </w:r>
+      <w:r>
+        <w:rPr>
+          <w:rFonts w:ascii="Lucida Console" w:hAnsi="Lucida Console" w:cs="Lucida Console"/>
+          <w:kern w:val="0"/>
+        </w:rPr>
+        <w:t>“</w:t>
+      </w:r>
+      <w:r>
+        <w:rPr>
+          <w:rFonts w:ascii="Lucida Console" w:hAnsi="Lucida Console" w:cs="Lucida Console" w:hint="eastAsia"/>
+          <w:kern w:val="0"/>
+        </w:rPr>
+        <w:t>Message</w:t>
+      </w:r>
+      <w:r>
+        <w:rPr>
+          <w:rFonts w:ascii="Lucida Console" w:hAnsi="Lucida Console" w:cs="Lucida Console"/>
+          <w:kern w:val="0"/>
+        </w:rPr>
+        <w:t>”</w:t>
+      </w:r>
+    </w:p>
+    <w:p>
+      <w:pPr>
+        <w:autoSpaceDE w:val="0"/>
+        <w:autoSpaceDN w:val="0"/>
+        <w:adjustRightInd w:val="0"/>
+        <w:jc w:val="left"/>
+        <w:rPr>
+          <w:rFonts w:ascii="Lucida Console" w:hAnsi="Lucida Console" w:cs="Lucida Console"/>
+          <w:kern w:val="0"/>
+        </w:rPr>
+      </w:pPr>
+    </w:p>
+    <w:p>
+      <w:pPr>
+        <w:autoSpaceDE w:val="0"/>
+        <w:autoSpaceDN w:val="0"/>
+        <w:adjustRightInd w:val="0"/>
+        <w:jc w:val="left"/>
+        <w:rPr>
+          <w:rFonts w:ascii="Lucida Console" w:hAnsi="Lucida Console" w:cs="Lucida Console"/>
+          <w:kern w:val="0"/>
+        </w:rPr>
+      </w:pPr>
+      <w:r>
+        <w:rPr>
+          <w:rFonts w:ascii="Lucida Console" w:hAnsi="Lucida Console" w:cs="Lucida Console" w:hint="eastAsia"/>
+          <w:kern w:val="0"/>
+        </w:rPr>
+        <w:t>See changes of Files.</w:t>
+      </w:r>
+    </w:p>
+    <w:p>
+      <w:pPr>
+        <w:autoSpaceDE w:val="0"/>
+        <w:autoSpaceDN w:val="0"/>
+        <w:adjustRightInd w:val="0"/>
+        <w:jc w:val="left"/>
+        <w:rPr>
+          <w:rFonts w:ascii="Lucida Console" w:hAnsi="Lucida Console" w:cs="Lucida Console"/>
+          <w:kern w:val="0"/>
+        </w:rPr>
+      </w:pPr>
+      <w:r>
+        <w:rPr>
+          <w:rFonts w:ascii="Lucida Console" w:hAnsi="Lucida Console" w:cs="Lucida Console"/>
+          <w:kern w:val="0"/>
+        </w:rPr>
+        <w:t>“</w:t>
+      </w:r>
+      <w:r>
+        <w:rPr>
+          <w:rFonts w:ascii="Lucida Console" w:hAnsi="Lucida Console" w:cs="Lucida Console" w:hint="eastAsia"/>
+          <w:kern w:val="0"/>
+        </w:rPr>
+        <w:t>git diff</w:t>
+      </w:r>
+      <w:r>
+        <w:rPr>
+          <w:rFonts w:ascii="Lucida Console" w:hAnsi="Lucida Console" w:cs="Lucida Console"/>
+          <w:kern w:val="0"/>
+        </w:rPr>
+        <w:t>”</w:t>
+      </w:r>
+      <w:r>
+        <w:rPr>
+          <w:rFonts w:ascii="Lucida Console" w:hAnsi="Lucida Console" w:cs="Lucida Console" w:hint="eastAsia"/>
+          <w:kern w:val="0"/>
+        </w:rPr>
+        <w:t xml:space="preserve"> //compare </w:t>
+      </w:r>
+      <w:r>
+        <w:rPr>
+          <w:rFonts w:ascii="Lucida Console" w:hAnsi="Lucida Console" w:cs="Lucida Console" w:hint="eastAsia"/>
+          <w:kern w:val="0"/>
+        </w:rPr>
+        <w:t>the changes to every</w:t>
+      </w:r>
+      <w:r>
+        <w:rPr>
+          <w:rFonts w:ascii="Lucida Console" w:hAnsi="Lucida Console" w:cs="Lucida Console" w:hint="eastAsia"/>
+          <w:kern w:val="0"/>
+        </w:rPr>
+        <w:t xml:space="preserve"> changed </w:t>
+      </w:r>
+      <w:r>
+        <w:rPr>
+          <w:rFonts w:ascii="Lucida Console" w:hAnsi="Lucida Console" w:cs="Lucida Console" w:hint="eastAsia"/>
+          <w:kern w:val="0"/>
+        </w:rPr>
+        <w:t>file</w:t>
+      </w:r>
+      <w:r>
+        <w:rPr>
+          <w:rFonts w:ascii="Lucida Console" w:hAnsi="Lucida Console" w:cs="Lucida Console" w:hint="eastAsia"/>
+          <w:kern w:val="0"/>
+        </w:rPr>
+        <w:t xml:space="preserve"> in working spac</w:t>
+      </w:r>
+      <w:r>
+        <w:rPr>
+          <w:rFonts w:ascii="Lucida Console" w:hAnsi="Lucida Console" w:cs="Lucida Console" w:hint="eastAsia"/>
+          <w:kern w:val="0"/>
+        </w:rPr>
+        <w:t xml:space="preserve"> with </w:t>
+      </w:r>
+      <w:r>
+        <w:rPr>
+          <w:rFonts w:ascii="Lucida Console" w:hAnsi="Lucida Console" w:cs="Lucida Console"/>
+          <w:kern w:val="0"/>
+        </w:rPr>
+        <w:t>comparison</w:t>
+      </w:r>
+      <w:r>
+        <w:rPr>
+          <w:rFonts w:ascii="Lucida Console" w:hAnsi="Lucida Console" w:cs="Lucida Console" w:hint="eastAsia"/>
+          <w:kern w:val="0"/>
+        </w:rPr>
+        <w:t xml:space="preserve"> to </w:t>
+      </w:r>
+      <w:r>
+        <w:rPr>
+          <w:rFonts w:ascii="Lucida Console" w:hAnsi="Lucida Console" w:cs="Lucida Console" w:hint="eastAsia"/>
+          <w:kern w:val="0"/>
+        </w:rPr>
+        <w:t>the newest ones</w:t>
+      </w:r>
+      <w:r>
+        <w:rPr>
+          <w:rFonts w:ascii="Lucida Console" w:hAnsi="Lucida Console" w:cs="Lucida Console" w:hint="eastAsia"/>
+          <w:kern w:val="0"/>
+        </w:rPr>
+        <w:t xml:space="preserve"> in repository</w:t>
+      </w:r>
+      <w:r>
+        <w:rPr>
+          <w:rFonts w:ascii="Lucida Console" w:hAnsi="Lucida Console" w:cs="Lucida Console" w:hint="eastAsia"/>
+          <w:kern w:val="0"/>
+        </w:rPr>
+        <w:t xml:space="preserve"> and staging index.</w:t>
+      </w:r>
+    </w:p>
+    <w:p>
+      <w:pPr>
+        <w:autoSpaceDE w:val="0"/>
+        <w:autoSpaceDN w:val="0"/>
+        <w:adjustRightInd w:val="0"/>
+        <w:jc w:val="left"/>
+        <w:rPr>
+          <w:rFonts w:ascii="Lucida Console" w:hAnsi="Lucida Console" w:cs="Lucida Console"/>
+          <w:kern w:val="0"/>
+        </w:rPr>
+      </w:pPr>
+      <w:r>
+        <w:rPr>
+          <w:rFonts w:ascii="Lucida Console" w:hAnsi="Lucida Console" w:cs="Lucida Console"/>
+          <w:kern w:val="0"/>
+        </w:rPr>
+        <w:t>“</w:t>
+      </w:r>
+      <w:r>
+        <w:rPr>
+          <w:rFonts w:ascii="Lucida Console" w:hAnsi="Lucida Console" w:cs="Lucida Console" w:hint="eastAsia"/>
+          <w:kern w:val="0"/>
+        </w:rPr>
+        <w:t>git diff --staged</w:t>
+      </w:r>
+      <w:r>
+        <w:rPr>
+          <w:rFonts w:ascii="Lucida Console" w:hAnsi="Lucida Console" w:cs="Lucida Console"/>
+          <w:kern w:val="0"/>
+        </w:rPr>
+        <w:t>”</w:t>
+      </w:r>
+      <w:r>
+        <w:rPr>
+          <w:rFonts w:ascii="Lucida Console" w:hAnsi="Lucida Console" w:cs="Lucida Console" w:hint="eastAsia"/>
+          <w:kern w:val="0"/>
+        </w:rPr>
+        <w:t xml:space="preserve"> //stage means cached</w:t>
+      </w:r>
+      <w:r>
+        <w:rPr>
+          <w:rFonts w:ascii="Lucida Console" w:hAnsi="Lucida Console" w:cs="Lucida Console" w:hint="eastAsia"/>
+          <w:kern w:val="0"/>
+        </w:rPr>
+        <w:t>, compare staging and repo</w:t>
+      </w:r>
+    </w:p>
+    <w:p>
+      <w:pPr>
+        <w:autoSpaceDE w:val="0"/>
+        <w:autoSpaceDN w:val="0"/>
+        <w:adjustRightInd w:val="0"/>
+        <w:jc w:val="left"/>
+        <w:rPr>
+          <w:rFonts w:ascii="Lucida Console" w:hAnsi="Lucida Console" w:cs="Lucida Console"/>
+          <w:kern w:val="0"/>
+        </w:rPr>
+      </w:pPr>
+    </w:p>
+    <w:p>
+      <w:pPr>
+        <w:autoSpaceDE w:val="0"/>
+        <w:autoSpaceDN w:val="0"/>
+        <w:adjustRightInd w:val="0"/>
+        <w:jc w:val="left"/>
+        <w:rPr>
+          <w:rFonts w:ascii="Lucida Console" w:hAnsi="Lucida Console" w:cs="Lucida Console"/>
+          <w:kern w:val="0"/>
+        </w:rPr>
+      </w:pPr>
+      <w:r>
+        <w:rPr>
+          <w:rFonts w:ascii="Lucida Console" w:hAnsi="Lucida Console" w:cs="Lucida Console" w:hint="eastAsia"/>
+          <w:kern w:val="0"/>
+        </w:rPr>
+        <w:t>Delete files.</w:t>
+      </w:r>
+      <w:r>
+        <w:rPr>
+          <w:rFonts w:ascii="Lucida Console" w:hAnsi="Lucida Console" w:cs="Lucida Console" w:hint="eastAsia"/>
+          <w:kern w:val="0"/>
+        </w:rPr>
+        <w:t xml:space="preserve"> //first tracked in our repo</w:t>
+      </w:r>
+    </w:p>
+    <w:p>
+      <w:pPr>
+        <w:autoSpaceDE w:val="0"/>
+        <w:autoSpaceDN w:val="0"/>
+        <w:adjustRightInd w:val="0"/>
+        <w:jc w:val="left"/>
+        <w:rPr>
+          <w:rFonts w:ascii="Lucida Console" w:hAnsi="Lucida Console" w:cs="Lucida Console"/>
+          <w:kern w:val="0"/>
+        </w:rPr>
+      </w:pPr>
+      <w:r>
+        <w:rPr>
+          <w:rFonts w:ascii="Lucida Console" w:hAnsi="Lucida Console" w:cs="Lucida Console" w:hint="eastAsia"/>
+          <w:kern w:val="0"/>
+        </w:rPr>
+        <w:t>//commit first and delete, git status to track</w:t>
+      </w:r>
+    </w:p>
+    <w:p>
+      <w:pPr>
+        <w:autoSpaceDE w:val="0"/>
+        <w:autoSpaceDN w:val="0"/>
+        <w:adjustRightInd w:val="0"/>
+        <w:jc w:val="left"/>
+        <w:rPr>
+          <w:rFonts w:ascii="Lucida Console" w:hAnsi="Lucida Console" w:cs="Lucida Console"/>
+          <w:kern w:val="0"/>
+        </w:rPr>
+      </w:pPr>
+    </w:p>
+    <w:p>
+      <w:pPr>
+        <w:autoSpaceDE w:val="0"/>
+        <w:autoSpaceDN w:val="0"/>
+        <w:adjustRightInd w:val="0"/>
+        <w:jc w:val="left"/>
+        <w:rPr>
+          <w:rFonts w:ascii="Lucida Console" w:hAnsi="Lucida Console" w:cs="Lucida Console"/>
+          <w:kern w:val="0"/>
+        </w:rPr>
+      </w:pPr>
+      <w:r>
+        <w:rPr>
+          <w:rFonts w:ascii="Lucida Console" w:hAnsi="Lucida Console" w:cs="Lucida Console" w:hint="eastAsia"/>
+          <w:kern w:val="0"/>
+        </w:rPr>
+        <w:t>1.</w:t>
+      </w:r>
+      <w:r>
+        <w:rPr>
+          <w:rFonts w:ascii="Lucida Console" w:hAnsi="Lucida Console" w:cs="Lucida Console" w:hint="eastAsia"/>
+          <w:kern w:val="0"/>
+        </w:rPr>
+        <w:t xml:space="preserve">Drag file to trash, and use </w:t>
+      </w:r>
+      <w:r>
+        <w:rPr>
+          <w:rFonts w:ascii="Lucida Console" w:hAnsi="Lucida Console" w:cs="Lucida Console"/>
+          <w:kern w:val="0"/>
+        </w:rPr>
+        <w:t>“</w:t>
+      </w:r>
+      <w:r>
+        <w:rPr>
+          <w:rFonts w:ascii="Lucida Console" w:hAnsi="Lucida Console" w:cs="Lucida Console" w:hint="eastAsia"/>
+          <w:kern w:val="0"/>
+        </w:rPr>
+        <w:t xml:space="preserve">git rm </w:t>
+      </w:r>
+      <w:r>
+        <w:rPr>
+          <w:rFonts w:ascii="Lucida Console" w:hAnsi="Lucida Console" w:cs="Lucida Console"/>
+          <w:kern w:val="0"/>
+        </w:rPr>
+        <w:t>first_file”</w:t>
+      </w:r>
+      <w:r>
+        <w:rPr>
+          <w:rFonts w:ascii="Lucida Console" w:hAnsi="Lucida Console" w:cs="Lucida Console" w:hint="eastAsia"/>
+          <w:kern w:val="0"/>
+        </w:rPr>
+        <w:t xml:space="preserve"> + </w:t>
+      </w:r>
+      <w:r>
+        <w:rPr>
+          <w:rFonts w:ascii="Lucida Console" w:hAnsi="Lucida Console" w:cs="Lucida Console"/>
+          <w:kern w:val="0"/>
+        </w:rPr>
+        <w:t>“</w:t>
+      </w:r>
+      <w:r>
+        <w:rPr>
+          <w:rFonts w:ascii="Lucida Console" w:hAnsi="Lucida Console" w:cs="Lucida Console" w:hint="eastAsia"/>
+          <w:kern w:val="0"/>
+        </w:rPr>
+        <w:t>git commit</w:t>
+      </w:r>
+      <w:r>
+        <w:rPr>
+          <w:rFonts w:ascii="Lucida Console" w:hAnsi="Lucida Console" w:cs="Lucida Console"/>
+          <w:kern w:val="0"/>
+        </w:rPr>
+        <w:t>”</w:t>
+      </w:r>
+      <w:r>
+        <w:rPr>
+          <w:rFonts w:ascii="Lucida Console" w:hAnsi="Lucida Console" w:cs="Lucida Console" w:hint="eastAsia"/>
+          <w:kern w:val="0"/>
+        </w:rPr>
+        <w:t xml:space="preserve"> //delete first file.</w:t>
+      </w:r>
+      <w:r>
+        <w:rPr>
+          <w:rFonts w:ascii="Lucida Console" w:hAnsi="Lucida Console" w:cs="Lucida Console" w:hint="eastAsia"/>
+          <w:kern w:val="0"/>
+        </w:rPr>
+        <w:t xml:space="preserve"> And this will be cached.</w:t>
+      </w:r>
+      <w:r>
+        <w:rPr>
+          <w:rFonts w:ascii="Lucida Console" w:hAnsi="Lucida Console" w:cs="Lucida Console" w:hint="eastAsia"/>
+          <w:kern w:val="0"/>
+        </w:rPr>
+        <w:t xml:space="preserve"> Then commit</w:t>
+      </w:r>
+    </w:p>
+    <w:p>
+      <w:pPr>
+        <w:autoSpaceDE w:val="0"/>
+        <w:autoSpaceDN w:val="0"/>
+        <w:adjustRightInd w:val="0"/>
+        <w:jc w:val="left"/>
+        <w:rPr>
+          <w:rFonts w:ascii="Lucida Console" w:hAnsi="Lucida Console" w:cs="Lucida Console"/>
+          <w:color w:val="FF0000"/>
+          <w:kern w:val="0"/>
+        </w:rPr>
+      </w:pPr>
+      <w:r>
+        <w:rPr>
+          <w:rFonts w:ascii="Lucida Console" w:hAnsi="Lucida Console" w:cs="Lucida Console" w:hint="eastAsia"/>
+          <w:color w:val="FF0000"/>
+          <w:kern w:val="0"/>
+        </w:rPr>
+        <w:t>Notice: Cannot delete on the disk and then commit.</w:t>
+      </w:r>
+    </w:p>
+    <w:p>
+      <w:pPr>
+        <w:autoSpaceDE w:val="0"/>
+        <w:autoSpaceDN w:val="0"/>
+        <w:adjustRightInd w:val="0"/>
+        <w:jc w:val="left"/>
+        <w:rPr>
+          <w:rFonts w:ascii="Lucida Console" w:hAnsi="Lucida Console" w:cs="Lucida Console"/>
+          <w:kern w:val="0"/>
+        </w:rPr>
+      </w:pPr>
+    </w:p>
+    <w:p>
+      <w:pPr>
+        <w:autoSpaceDE w:val="0"/>
+        <w:autoSpaceDN w:val="0"/>
+        <w:adjustRightInd w:val="0"/>
+        <w:jc w:val="left"/>
+        <w:rPr>
+          <w:rFonts w:ascii="Lucida Console" w:hAnsi="Lucida Console" w:cs="Lucida Console"/>
+          <w:kern w:val="0"/>
+        </w:rPr>
+      </w:pPr>
+      <w:r>
+        <w:rPr>
+          <w:rFonts w:ascii="Lucida Console" w:hAnsi="Lucida Console" w:cs="Lucida Console" w:hint="eastAsia"/>
+          <w:kern w:val="0"/>
+        </w:rPr>
+        <w:t>2.</w:t>
+      </w:r>
+      <w:r>
+        <w:rPr>
+          <w:rFonts w:ascii="Lucida Console" w:hAnsi="Lucida Console" w:cs="Lucida Console" w:hint="eastAsia"/>
+          <w:kern w:val="0"/>
+        </w:rPr>
+        <w:t>easier.</w:t>
+      </w:r>
+      <w:r>
+        <w:rPr>
+          <w:rFonts w:ascii="Lucida Console" w:hAnsi="Lucida Console" w:cs="Lucida Console" w:hint="eastAsia"/>
+          <w:kern w:val="0"/>
+        </w:rPr>
+        <w:t xml:space="preserve"> </w:t>
+      </w:r>
+      <w:r>
+        <w:rPr>
+          <w:rFonts w:ascii="Lucida Console" w:hAnsi="Lucida Console" w:cs="Lucida Console"/>
+          <w:kern w:val="0"/>
+        </w:rPr>
+        <w:t>“</w:t>
+      </w:r>
+      <w:r>
+        <w:rPr>
+          <w:rFonts w:ascii="Lucida Console" w:hAnsi="Lucida Console" w:cs="Lucida Console" w:hint="eastAsia"/>
+          <w:kern w:val="0"/>
+        </w:rPr>
+        <w:t>git rm file_to_delete</w:t>
+      </w:r>
+      <w:r>
+        <w:rPr>
+          <w:rFonts w:ascii="Lucida Console" w:hAnsi="Lucida Console" w:cs="Lucida Console"/>
+          <w:kern w:val="0"/>
+        </w:rPr>
+        <w:t>”</w:t>
+      </w:r>
+      <w:r>
+        <w:rPr>
+          <w:rFonts w:ascii="Lucida Console" w:hAnsi="Lucida Console" w:cs="Lucida Console" w:hint="eastAsia"/>
+          <w:kern w:val="0"/>
+        </w:rPr>
+        <w:t xml:space="preserve"> </w:t>
+      </w:r>
+      <w:r>
+        <w:rPr>
+          <w:rFonts w:ascii="Lucida Console" w:hAnsi="Lucida Console" w:cs="Lucida Console" w:hint="eastAsia"/>
+          <w:kern w:val="0"/>
+        </w:rPr>
+        <w:t xml:space="preserve">+ </w:t>
+      </w:r>
+      <w:r>
+        <w:rPr>
+          <w:rFonts w:ascii="Lucida Console" w:hAnsi="Lucida Console" w:cs="Lucida Console"/>
+          <w:kern w:val="0"/>
+        </w:rPr>
+        <w:t>“</w:t>
+      </w:r>
+      <w:r>
+        <w:rPr>
+          <w:rFonts w:ascii="Lucida Console" w:hAnsi="Lucida Console" w:cs="Lucida Console" w:hint="eastAsia"/>
+          <w:kern w:val="0"/>
+        </w:rPr>
+        <w:t xml:space="preserve">Commit </w:t>
+      </w:r>
+      <w:r>
+        <w:rPr>
+          <w:rFonts w:ascii="Lucida Console" w:hAnsi="Lucida Console" w:cs="Lucida Console"/>
+          <w:kern w:val="0"/>
+        </w:rPr>
+        <w:t>–</w:t>
+      </w:r>
+      <w:r>
+        <w:rPr>
+          <w:rFonts w:ascii="Lucida Console" w:hAnsi="Lucida Console" w:cs="Lucida Console" w:hint="eastAsia"/>
+          <w:kern w:val="0"/>
+        </w:rPr>
+        <w:t xml:space="preserve">m </w:t>
+      </w:r>
+      <w:r>
+        <w:rPr>
+          <w:rFonts w:ascii="Lucida Console" w:hAnsi="Lucida Console" w:cs="Lucida Console"/>
+          <w:kern w:val="0"/>
+        </w:rPr>
+        <w:t>“</w:t>
+      </w:r>
+      <w:r>
+        <w:rPr>
+          <w:rFonts w:ascii="Lucida Console" w:hAnsi="Lucida Console" w:cs="Lucida Console" w:hint="eastAsia"/>
+          <w:kern w:val="0"/>
+        </w:rPr>
+        <w:t>abc</w:t>
+      </w:r>
+      <w:r>
+        <w:rPr>
+          <w:rFonts w:ascii="Lucida Console" w:hAnsi="Lucida Console" w:cs="Lucida Console"/>
+          <w:kern w:val="0"/>
+        </w:rPr>
+        <w:t>”</w:t>
+      </w:r>
+      <w:r>
+        <w:rPr>
+          <w:rFonts w:ascii="Lucida Console" w:hAnsi="Lucida Console" w:cs="Lucida Console"/>
+          <w:kern w:val="0"/>
+        </w:rPr>
+        <w:t>”</w:t>
+      </w:r>
+    </w:p>
+    <w:p>
+      <w:pPr>
+        <w:autoSpaceDE w:val="0"/>
+        <w:autoSpaceDN w:val="0"/>
+        <w:adjustRightInd w:val="0"/>
+        <w:jc w:val="left"/>
+        <w:rPr>
+          <w:rFonts w:ascii="Lucida Console" w:hAnsi="Lucida Console" w:cs="Lucida Console"/>
+          <w:kern w:val="0"/>
+        </w:rPr>
+      </w:pPr>
+      <w:r>
+        <w:rPr>
+          <w:rFonts w:ascii="Lucida Console" w:hAnsi="Lucida Console" w:cs="Lucida Console" w:hint="eastAsia"/>
+          <w:kern w:val="0"/>
+        </w:rPr>
+        <w:t>//not in the trash</w:t>
+      </w:r>
+      <w:r>
+        <w:rPr>
+          <w:rFonts w:ascii="Lucida Console" w:hAnsi="Lucida Console" w:cs="Lucida Console" w:hint="eastAsia"/>
+          <w:kern w:val="0"/>
+        </w:rPr>
+        <w:t xml:space="preserve">, vanished </w:t>
+      </w:r>
+    </w:p>
+    <w:p>
+      <w:pPr>
+        <w:autoSpaceDE w:val="0"/>
+        <w:autoSpaceDN w:val="0"/>
+        <w:adjustRightInd w:val="0"/>
+        <w:jc w:val="left"/>
+        <w:rPr>
+          <w:rFonts w:ascii="Lucida Console" w:hAnsi="Lucida Console" w:cs="Lucida Console"/>
+          <w:kern w:val="0"/>
+        </w:rPr>
+      </w:pPr>
+      <w:r>
+        <w:rPr>
+          <w:rFonts w:ascii="Lucida Console" w:hAnsi="Lucida Console" w:cs="Lucida Console" w:hint="eastAsia"/>
+          <w:kern w:val="0"/>
+        </w:rPr>
+        <w:t>//the op is staged.</w:t>
+      </w:r>
+      <w:r>
+        <w:rPr>
+          <w:rFonts w:ascii="Lucida Console" w:hAnsi="Lucida Console" w:cs="Lucida Console" w:hint="eastAsia"/>
+          <w:kern w:val="0"/>
+        </w:rPr>
+        <w:t xml:space="preserve"> Then commit</w:t>
+      </w:r>
+    </w:p>
+    <w:p>
+      <w:pPr>
+        <w:autoSpaceDE w:val="0"/>
+        <w:autoSpaceDN w:val="0"/>
+        <w:adjustRightInd w:val="0"/>
+        <w:jc w:val="left"/>
+        <w:rPr>
+          <w:rFonts w:ascii="Lucida Console" w:hAnsi="Lucida Console" w:cs="Lucida Console"/>
+          <w:kern w:val="0"/>
+        </w:rPr>
+      </w:pPr>
+    </w:p>
+    <w:p>
+      <w:pPr>
+        <w:autoSpaceDE w:val="0"/>
+        <w:autoSpaceDN w:val="0"/>
+        <w:adjustRightInd w:val="0"/>
+        <w:jc w:val="left"/>
+        <w:rPr>
+          <w:rFonts w:ascii="Lucida Console" w:hAnsi="Lucida Console" w:cs="Lucida Console"/>
+          <w:kern w:val="0"/>
+        </w:rPr>
+      </w:pPr>
+      <w:r>
+        <w:rPr>
+          <w:rFonts w:ascii="Lucida Console" w:hAnsi="Lucida Console" w:cs="Lucida Console" w:hint="eastAsia"/>
+          <w:kern w:val="0"/>
+        </w:rPr>
+        <w:t>Renaming.</w:t>
+      </w:r>
+      <w:r>
+        <w:rPr>
+          <w:rFonts w:ascii="Lucida Console" w:hAnsi="Lucida Console" w:cs="Lucida Console" w:hint="eastAsia"/>
+          <w:kern w:val="0"/>
+        </w:rPr>
+        <w:t xml:space="preserve"> //deleted+new untracked</w:t>
+      </w:r>
+    </w:p>
+    <w:p>
+      <w:pPr>
+        <w:pStyle w:val="a6"/>
+        <w:numPr>
+          <w:ilvl w:val="0"/>
+          <w:numId w:val="1"/>
+        </w:numPr>
+        <w:autoSpaceDE w:val="0"/>
+        <w:autoSpaceDN w:val="0"/>
+        <w:adjustRightInd w:val="0"/>
+        <w:ind w:firstLineChars="0"/>
+        <w:jc w:val="left"/>
+        <w:rPr>
+          <w:rFonts w:ascii="Lucida Console" w:hAnsi="Lucida Console" w:cs="Lucida Console"/>
+          <w:kern w:val="0"/>
+        </w:rPr>
+      </w:pPr>
+      <w:r>
+        <w:rPr>
+          <w:rFonts w:ascii="Lucida Console" w:hAnsi="Lucida Console" w:cs="Lucida Console" w:hint="eastAsia"/>
+          <w:kern w:val="0"/>
+        </w:rPr>
+        <w:t xml:space="preserve">change name + </w:t>
+      </w:r>
+      <w:r>
+        <w:rPr>
+          <w:rFonts w:ascii="Lucida Console" w:hAnsi="Lucida Console" w:cs="Lucida Console"/>
+          <w:kern w:val="0"/>
+        </w:rPr>
+        <w:t>“</w:t>
+      </w:r>
+      <w:r>
+        <w:rPr>
+          <w:rFonts w:ascii="Lucida Console" w:hAnsi="Lucida Console" w:cs="Lucida Console" w:hint="eastAsia"/>
+          <w:kern w:val="0"/>
+        </w:rPr>
+        <w:t>git add file_name</w:t>
+      </w:r>
+      <w:r>
+        <w:rPr>
+          <w:rFonts w:ascii="Lucida Console" w:hAnsi="Lucida Console" w:cs="Lucida Console"/>
+          <w:kern w:val="0"/>
+        </w:rPr>
+        <w:t>”</w:t>
+      </w:r>
+      <w:r>
+        <w:rPr>
+          <w:rFonts w:ascii="Lucida Console" w:hAnsi="Lucida Console" w:cs="Lucida Console" w:hint="eastAsia"/>
+          <w:kern w:val="0"/>
+        </w:rPr>
+        <w:t xml:space="preserve"> + </w:t>
+      </w:r>
+      <w:r>
+        <w:rPr>
+          <w:rFonts w:ascii="Lucida Console" w:hAnsi="Lucida Console" w:cs="Lucida Console"/>
+          <w:kern w:val="0"/>
+        </w:rPr>
+        <w:t>“</w:t>
+      </w:r>
+      <w:r>
+        <w:rPr>
+          <w:rFonts w:ascii="Lucida Console" w:hAnsi="Lucida Console" w:cs="Lucida Console" w:hint="eastAsia"/>
+          <w:kern w:val="0"/>
+        </w:rPr>
+        <w:t>git rm file_name</w:t>
+      </w:r>
+      <w:r>
+        <w:rPr>
+          <w:rFonts w:ascii="Lucida Console" w:hAnsi="Lucida Console" w:cs="Lucida Console"/>
+          <w:kern w:val="0"/>
+        </w:rPr>
+        <w:t>”</w:t>
+      </w:r>
+      <w:r>
+        <w:rPr>
+          <w:rFonts w:ascii="Lucida Console" w:hAnsi="Lucida Console" w:cs="Lucida Console" w:hint="eastAsia"/>
+          <w:kern w:val="0"/>
+        </w:rPr>
+        <w:t xml:space="preserve"> +</w:t>
+      </w:r>
+      <w:r>
+        <w:rPr>
+          <w:rFonts w:ascii="Lucida Console" w:hAnsi="Lucida Console" w:cs="Lucida Console"/>
+          <w:kern w:val="0"/>
+        </w:rPr>
+        <w:t>”</w:t>
+      </w:r>
+      <w:r>
+        <w:rPr>
+          <w:rFonts w:ascii="Lucida Console" w:hAnsi="Lucida Console" w:cs="Lucida Console" w:hint="eastAsia"/>
+          <w:kern w:val="0"/>
+        </w:rPr>
+        <w:t>commit</w:t>
+      </w:r>
+      <w:r>
+        <w:rPr>
+          <w:rFonts w:ascii="Lucida Console" w:hAnsi="Lucida Console" w:cs="Lucida Console"/>
+          <w:kern w:val="0"/>
+        </w:rPr>
+        <w:t>”</w:t>
+      </w:r>
+    </w:p>
+    <w:p>
+      <w:pPr>
+        <w:autoSpaceDE w:val="0"/>
+        <w:autoSpaceDN w:val="0"/>
+        <w:adjustRightInd w:val="0"/>
+        <w:jc w:val="left"/>
+        <w:rPr>
+          <w:rFonts w:ascii="Lucida Console" w:hAnsi="Lucida Console" w:cs="Lucida Console"/>
+          <w:kern w:val="0"/>
+        </w:rPr>
+      </w:pPr>
+      <w:r>
+        <w:rPr>
+          <w:rFonts w:ascii="Lucida Console" w:hAnsi="Lucida Console" w:cs="Lucida Console" w:hint="eastAsia"/>
+          <w:kern w:val="0"/>
+        </w:rPr>
+        <w:t>//after these, git can find that it</w:t>
+      </w:r>
+      <w:r>
+        <w:rPr>
+          <w:rFonts w:ascii="Lucida Console" w:hAnsi="Lucida Console" w:cs="Lucida Console"/>
+          <w:kern w:val="0"/>
+        </w:rPr>
+        <w:t>’</w:t>
+      </w:r>
+      <w:r>
+        <w:rPr>
+          <w:rFonts w:ascii="Lucida Console" w:hAnsi="Lucida Console" w:cs="Lucida Console" w:hint="eastAsia"/>
+          <w:kern w:val="0"/>
+        </w:rPr>
+        <w:t>s renamed.</w:t>
+      </w:r>
+    </w:p>
+    <w:p>
+      <w:pPr>
+        <w:autoSpaceDE w:val="0"/>
+        <w:autoSpaceDN w:val="0"/>
+        <w:adjustRightInd w:val="0"/>
+        <w:jc w:val="left"/>
+        <w:rPr>
+          <w:rFonts w:ascii="Lucida Console" w:hAnsi="Lucida Console" w:cs="Lucida Console"/>
+          <w:kern w:val="0"/>
+        </w:rPr>
+      </w:pPr>
+    </w:p>
+    <w:p>
+      <w:pPr>
+        <w:autoSpaceDE w:val="0"/>
+        <w:autoSpaceDN w:val="0"/>
+        <w:adjustRightInd w:val="0"/>
+        <w:jc w:val="left"/>
+        <w:rPr>
+          <w:rFonts w:ascii="Lucida Console" w:hAnsi="Lucida Console" w:cs="Lucida Console"/>
+          <w:kern w:val="0"/>
+        </w:rPr>
+      </w:pPr>
+      <w:r>
+        <w:rPr>
+          <w:rFonts w:ascii="Lucida Console" w:hAnsi="Lucida Console" w:cs="Lucida Console" w:hint="eastAsia"/>
+          <w:kern w:val="0"/>
+        </w:rPr>
+        <w:t>2.</w:t>
+      </w:r>
+      <w:r>
+        <w:rPr>
+          <w:rFonts w:ascii="Lucida Console" w:hAnsi="Lucida Console" w:cs="Lucida Console"/>
+          <w:kern w:val="0"/>
+        </w:rPr>
+        <w:t>”</w:t>
+      </w:r>
+      <w:r>
+        <w:rPr>
+          <w:rFonts w:ascii="Lucida Console" w:hAnsi="Lucida Console" w:cs="Lucida Console" w:hint="eastAsia"/>
+          <w:kern w:val="0"/>
+        </w:rPr>
+        <w:t>git mv file_name new_file_name</w:t>
+      </w:r>
+      <w:r>
+        <w:rPr>
+          <w:rFonts w:ascii="Lucida Console" w:hAnsi="Lucida Console" w:cs="Lucida Console"/>
+          <w:kern w:val="0"/>
+        </w:rPr>
+        <w:t>”</w:t>
+      </w:r>
+      <w:r>
+        <w:rPr>
+          <w:rFonts w:ascii="Lucida Console" w:hAnsi="Lucida Console" w:cs="Lucida Console" w:hint="eastAsia"/>
+          <w:kern w:val="0"/>
+        </w:rPr>
+        <w:t xml:space="preserve"> + </w:t>
+      </w:r>
+      <w:r>
+        <w:rPr>
+          <w:rFonts w:ascii="Lucida Console" w:hAnsi="Lucida Console" w:cs="Lucida Console"/>
+          <w:kern w:val="0"/>
+        </w:rPr>
+        <w:t>“</w:t>
+      </w:r>
+      <w:r>
+        <w:rPr>
+          <w:rFonts w:ascii="Lucida Console" w:hAnsi="Lucida Console" w:cs="Lucida Console" w:hint="eastAsia"/>
+          <w:kern w:val="0"/>
+        </w:rPr>
+        <w:t>commit</w:t>
+      </w:r>
+      <w:r>
+        <w:rPr>
+          <w:rFonts w:ascii="Lucida Console" w:hAnsi="Lucida Console" w:cs="Lucida Console"/>
+          <w:kern w:val="0"/>
+        </w:rPr>
+        <w:t>”</w:t>
+      </w:r>
+    </w:p>
+    <w:p>
+      <w:pPr>
+        <w:autoSpaceDE w:val="0"/>
+        <w:autoSpaceDN w:val="0"/>
+        <w:adjustRightInd w:val="0"/>
+        <w:jc w:val="left"/>
+        <w:rPr>
+          <w:rFonts w:ascii="Lucida Console" w:hAnsi="Lucida Console" w:cs="Lucida Console"/>
+          <w:kern w:val="0"/>
+        </w:rPr>
+      </w:pPr>
+      <w:r>
+        <w:rPr>
+          <w:rFonts w:ascii="Lucida Console" w:hAnsi="Lucida Console" w:cs="Lucida Console" w:hint="eastAsia"/>
+          <w:kern w:val="0"/>
+        </w:rPr>
+        <w:t xml:space="preserve"> //easier</w:t>
+      </w:r>
+      <w:r>
+        <w:rPr>
+          <w:rFonts w:ascii="Lucida Console" w:hAnsi="Lucida Console" w:cs="Lucida Console" w:hint="eastAsia"/>
+          <w:kern w:val="0"/>
+        </w:rPr>
+        <w:t>. Move=Rename</w:t>
+      </w:r>
+    </w:p>
+    <w:p>
+      <w:pPr>
+        <w:autoSpaceDE w:val="0"/>
+        <w:autoSpaceDN w:val="0"/>
+        <w:adjustRightInd w:val="0"/>
+        <w:jc w:val="left"/>
+        <w:rPr>
+          <w:rFonts w:ascii="Lucida Console" w:hAnsi="Lucida Console" w:cs="Lucida Console"/>
+          <w:kern w:val="0"/>
+        </w:rPr>
+      </w:pPr>
+    </w:p>
+    <w:p>
+      <w:pPr>
+        <w:autoSpaceDE w:val="0"/>
+        <w:autoSpaceDN w:val="0"/>
+        <w:adjustRightInd w:val="0"/>
+        <w:jc w:val="left"/>
+        <w:rPr>
+          <w:rFonts w:ascii="Lucida Console" w:hAnsi="Lucida Console" w:cs="Lucida Console"/>
+          <w:kern w:val="0"/>
+        </w:rPr>
+      </w:pPr>
+    </w:p>
+    <w:p>
+      <w:pPr>
+        <w:autoSpaceDE w:val="0"/>
+        <w:autoSpaceDN w:val="0"/>
+        <w:adjustRightInd w:val="0"/>
+        <w:jc w:val="left"/>
+        <w:rPr>
+          <w:rFonts w:ascii="Lucida Console" w:hAnsi="Lucida Console" w:cs="Lucida Console"/>
+          <w:kern w:val="0"/>
+        </w:rPr>
+      </w:pPr>
+    </w:p>
+    <w:p>
+      <w:pPr>
+        <w:autoSpaceDE w:val="0"/>
+        <w:autoSpaceDN w:val="0"/>
+        <w:adjustRightInd w:val="0"/>
+        <w:jc w:val="left"/>
+        <w:rPr>
+          <w:rFonts w:ascii="Lucida Console" w:hAnsi="Lucida Console" w:cs="Lucida Console"/>
+          <w:kern w:val="0"/>
+        </w:rPr>
+      </w:pPr>
+    </w:p>
+    <w:p>
+      <w:pPr>
+        <w:autoSpaceDE w:val="0"/>
+        <w:autoSpaceDN w:val="0"/>
+        <w:adjustRightInd w:val="0"/>
+        <w:jc w:val="left"/>
+        <w:rPr>
+          <w:rFonts w:ascii="Lucida Console" w:hAnsi="Lucida Console" w:cs="Lucida Console"/>
+          <w:kern w:val="0"/>
+        </w:rPr>
+      </w:pPr>
+    </w:p>
+    <w:p>
+      <w:pPr>
+        <w:autoSpaceDE w:val="0"/>
+        <w:autoSpaceDN w:val="0"/>
+        <w:adjustRightInd w:val="0"/>
+        <w:jc w:val="left"/>
+        <w:rPr>
+          <w:rFonts w:ascii="Lucida Console" w:hAnsi="Lucida Console" w:cs="Lucida Console"/>
+          <w:kern w:val="0"/>
+        </w:rPr>
+      </w:pPr>
+    </w:p>
+    <w:p>
+      <w:pPr>
+        <w:autoSpaceDE w:val="0"/>
+        <w:autoSpaceDN w:val="0"/>
+        <w:adjustRightInd w:val="0"/>
+        <w:jc w:val="left"/>
+        <w:rPr>
+          <w:rFonts w:ascii="Lucida Console" w:hAnsi="Lucida Console" w:cs="Lucida Console"/>
           <w:kern w:val="0"/>
         </w:rPr>
       </w:pPr>
@@ -2134,6 +3212,103 @@
     </w:sectPr>
   </w:body>
 </w:document>
+</file>
+
+<file path=word/numbering.xml><?xml version="1.0" encoding="utf-8"?>
+<w:numbering xmlns:wpc="http://schemas.microsoft.com/office/word/2010/wordprocessingCanvas" xmlns:mo="http://schemas.microsoft.com/office/mac/office/2008/main" xmlns:mc="http://schemas.openxmlformats.org/markup-compatibility/2006" xmlns:mv="urn:schemas-microsoft-com:mac:vml" xmlns:o="urn:schemas-microsoft-com:office:office" xmlns:r="http://schemas.openxmlformats.org/officeDocument/2006/relationships" xmlns:m="http://schemas.openxmlformats.org/officeDocument/2006/math" xmlns:v="urn:schemas-microsoft-com:vml" xmlns:wp14="http://schemas.microsoft.com/office/word/2010/wordprocessingDrawing" xmlns:wp="http://schemas.openxmlformats.org/drawingml/2006/wordprocessingDrawing" xmlns:w10="urn:schemas-microsoft-com:office:word" xmlns:w="http://schemas.openxmlformats.org/wordprocessingml/2006/main" xmlns:w14="http://schemas.microsoft.com/office/word/2010/wordml" xmlns:wpg="http://schemas.microsoft.com/office/word/2010/wordprocessingGroup" xmlns:wpi="http://schemas.microsoft.com/office/word/2010/wordprocessingInk" xmlns:wne="http://schemas.microsoft.com/office/word/2006/wordml" xmlns:wps="http://schemas.microsoft.com/office/word/2010/wordprocessingShape" mc:Ignorable="w14 wp14">
+  <w:abstractNum w:abstractNumId="0">
+    <w:nsid w:val="4B6F302E"/>
+    <w:multiLevelType w:val="hybridMultilevel"/>
+    <w:tmpl w:val="1CD6970E"/>
+    <w:lvl w:ilvl="0" w:tplc="B636AD26">
+      <w:start w:val="1"/>
+      <w:numFmt w:val="decimal"/>
+      <w:lvlText w:val="%1."/>
+      <w:lvlJc w:val="left"/>
+      <w:pPr>
+        <w:ind w:left="360" w:hanging="360"/>
+      </w:pPr>
+      <w:rPr>
+        <w:rFonts w:hint="eastAsia"/>
+      </w:rPr>
+    </w:lvl>
+    <w:lvl w:ilvl="1" w:tplc="04090019" w:tentative="1">
+      <w:start w:val="1"/>
+      <w:numFmt w:val="lowerLetter"/>
+      <w:lvlText w:val="%2)"/>
+      <w:lvlJc w:val="left"/>
+      <w:pPr>
+        <w:ind w:left="960" w:hanging="480"/>
+      </w:pPr>
+    </w:lvl>
+    <w:lvl w:ilvl="2" w:tplc="0409001B" w:tentative="1">
+      <w:start w:val="1"/>
+      <w:numFmt w:val="lowerRoman"/>
+      <w:lvlText w:val="%3."/>
+      <w:lvlJc w:val="right"/>
+      <w:pPr>
+        <w:ind w:left="1440" w:hanging="480"/>
+      </w:pPr>
+    </w:lvl>
+    <w:lvl w:ilvl="3" w:tplc="0409000F" w:tentative="1">
+      <w:start w:val="1"/>
+      <w:numFmt w:val="decimal"/>
+      <w:lvlText w:val="%4."/>
+      <w:lvlJc w:val="left"/>
+      <w:pPr>
+        <w:ind w:left="1920" w:hanging="480"/>
+      </w:pPr>
+    </w:lvl>
+    <w:lvl w:ilvl="4" w:tplc="04090019" w:tentative="1">
+      <w:start w:val="1"/>
+      <w:numFmt w:val="lowerLetter"/>
+      <w:lvlText w:val="%5)"/>
+      <w:lvlJc w:val="left"/>
+      <w:pPr>
+        <w:ind w:left="2400" w:hanging="480"/>
+      </w:pPr>
+    </w:lvl>
+    <w:lvl w:ilvl="5" w:tplc="0409001B" w:tentative="1">
+      <w:start w:val="1"/>
+      <w:numFmt w:val="lowerRoman"/>
+      <w:lvlText w:val="%6."/>
+      <w:lvlJc w:val="right"/>
+      <w:pPr>
+        <w:ind w:left="2880" w:hanging="480"/>
+      </w:pPr>
+    </w:lvl>
+    <w:lvl w:ilvl="6" w:tplc="0409000F" w:tentative="1">
+      <w:start w:val="1"/>
+      <w:numFmt w:val="decimal"/>
+      <w:lvlText w:val="%7."/>
+      <w:lvlJc w:val="left"/>
+      <w:pPr>
+        <w:ind w:left="3360" w:hanging="480"/>
+      </w:pPr>
+    </w:lvl>
+    <w:lvl w:ilvl="7" w:tplc="04090019" w:tentative="1">
+      <w:start w:val="1"/>
+      <w:numFmt w:val="lowerLetter"/>
+      <w:lvlText w:val="%8)"/>
+      <w:lvlJc w:val="left"/>
+      <w:pPr>
+        <w:ind w:left="3840" w:hanging="480"/>
+      </w:pPr>
+    </w:lvl>
+    <w:lvl w:ilvl="8" w:tplc="0409001B" w:tentative="1">
+      <w:start w:val="1"/>
+      <w:numFmt w:val="lowerRoman"/>
+      <w:lvlText w:val="%9."/>
+      <w:lvlJc w:val="right"/>
+      <w:pPr>
+        <w:ind w:left="4320" w:hanging="480"/>
+      </w:pPr>
+    </w:lvl>
+  </w:abstractNum>
+  <w:num w:numId="1">
+    <w:abstractNumId w:val="0"/>
+  </w:num>
+</w:numbering>
 </file>
 
 <file path=word/styles.xml><?xml version="1.0" encoding="utf-8"?>
@@ -2370,6 +3545,16 @@
       <w:sz w:val="18"/>
       <w:szCs w:val="18"/>
     </w:rPr>
+  </w:style>
+  <w:style w:type="paragraph" w:styleId="a6">
+    <w:name w:val="List Paragraph"/>
+    <w:basedOn w:val="a"/>
+    <w:uiPriority w:val="34"/>
+    <w:qFormat/>
+    <w:rsid w:val="00351EFA"/>
+    <w:pPr>
+      <w:ind w:firstLineChars="200" w:firstLine="420"/>
+    </w:pPr>
   </w:style>
 </w:styles>
 </file>
@@ -2608,6 +3793,16 @@
       <w:sz w:val="18"/>
       <w:szCs w:val="18"/>
     </w:rPr>
+  </w:style>
+  <w:style w:type="paragraph" w:styleId="a6">
+    <w:name w:val="List Paragraph"/>
+    <w:basedOn w:val="a"/>
+    <w:uiPriority w:val="34"/>
+    <w:qFormat/>
+    <w:rsid w:val="00351EFA"/>
+    <w:pPr>
+      <w:ind w:firstLineChars="200" w:firstLine="420"/>
+    </w:pPr>
   </w:style>
 </w:styles>
 </file>
@@ -2937,7 +4132,7 @@
 </file>
 
 <file path=customXml/itemProps1.xml><?xml version="1.0" encoding="utf-8"?>
-<ds:datastoreItem xmlns:ds="http://schemas.openxmlformats.org/officeDocument/2006/customXml" ds:itemID="{8329B374-3BFD-2845-A515-848B54C474CF}">
+<ds:datastoreItem xmlns:ds="http://schemas.openxmlformats.org/officeDocument/2006/customXml" ds:itemID="{66A4971D-4C98-7846-ADE2-D031EF389F0A}">
   <ds:schemaRefs>
     <ds:schemaRef ds:uri="http://schemas.openxmlformats.org/officeDocument/2006/bibliography"/>
   </ds:schemaRefs>

</xml_diff>